<commit_message>
Added some lines to Tools and Platforms inside SA-Project Report
</commit_message>
<xml_diff>
--- a/API/BDSE07-API-0922_FrancisAbarca_SA/BDSE07-API-0922_FrancisAbarca_ProjectReport.docx
+++ b/API/BDSE07-API-0922_FrancisAbarca_SA/BDSE07-API-0922_FrancisAbarca_ProjectReport.docx
@@ -656,14 +656,12 @@
             <w:pPr>
               <w:pStyle w:val="LithanTableContentBold"/>
             </w:pPr>
-            <w:proofErr w:type="gramStart"/>
             <w:r>
               <w:t xml:space="preserve">Project </w:t>
             </w:r>
             <w:r>
               <w:t xml:space="preserve"> title</w:t>
             </w:r>
-            <w:proofErr w:type="gramEnd"/>
           </w:p>
         </w:tc>
         <w:tc>
@@ -817,7 +815,7 @@
                   <v:stroke endcap="round"/>
                   <v:path shadowok="f" o:extrusionok="f" fillok="f" insetpenok="f"/>
                   <o:lock v:ext="edit" rotation="t" aspectratio="t" verticies="t" text="t" shapetype="t"/>
-                  <o:ink i="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" annotation="t"/>
+                  <o:ink i="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" annotation="t"/>
                 </v:rect>
               </w:pict>
             </w:r>
@@ -1788,13 +1786,8 @@
         </w:numPr>
       </w:pPr>
       <w:r>
-        <w:t xml:space="preserve">User should be able to log-in using the provided </w:t>
+        <w:t>User should be able to log-in using the provided APIs</w:t>
       </w:r>
-      <w:proofErr w:type="gramStart"/>
-      <w:r>
-        <w:t>APIs</w:t>
-      </w:r>
-      <w:proofErr w:type="gramEnd"/>
     </w:p>
     <w:p>
       <w:pPr>
@@ -1819,6 +1812,141 @@
       <w:r>
         <w:t>Tools and Platform</w:t>
       </w:r>
+      <w:r>
+        <w:t>s</w:t>
+      </w:r>
+    </w:p>
+    <w:p>
+      <w:pPr>
+        <w:pStyle w:val="Sectionheader"/>
+        <w:numPr>
+          <w:ilvl w:val="1"/>
+          <w:numId w:val="28"/>
+        </w:numPr>
+      </w:pPr>
+      <w:r>
+        <w:t>Jetbrains IntelliJ IDEA Ultimate</w:t>
+      </w:r>
+    </w:p>
+    <w:p>
+      <w:pPr>
+        <w:pStyle w:val="Sectionheader"/>
+        <w:numPr>
+          <w:ilvl w:val="1"/>
+          <w:numId w:val="28"/>
+        </w:numPr>
+      </w:pPr>
+      <w:r>
+        <w:t>Spring Tool Suite</w:t>
+      </w:r>
+    </w:p>
+    <w:p>
+      <w:pPr>
+        <w:pStyle w:val="Sectionheader"/>
+        <w:numPr>
+          <w:ilvl w:val="1"/>
+          <w:numId w:val="28"/>
+        </w:numPr>
+      </w:pPr>
+      <w:r>
+        <w:t>MySQL Server</w:t>
+      </w:r>
+    </w:p>
+    <w:p>
+      <w:pPr>
+        <w:pStyle w:val="Sectionheader"/>
+        <w:numPr>
+          <w:ilvl w:val="1"/>
+          <w:numId w:val="28"/>
+        </w:numPr>
+      </w:pPr>
+      <w:r>
+        <w:t>Visual Studio Code</w:t>
+      </w:r>
+    </w:p>
+    <w:p>
+      <w:pPr>
+        <w:pStyle w:val="Sectionheader"/>
+        <w:numPr>
+          <w:ilvl w:val="1"/>
+          <w:numId w:val="28"/>
+        </w:numPr>
+      </w:pPr>
+      <w:r>
+        <w:t>Node.js</w:t>
+      </w:r>
+    </w:p>
+    <w:p>
+      <w:pPr>
+        <w:pStyle w:val="Sectionheader"/>
+        <w:numPr>
+          <w:ilvl w:val="1"/>
+          <w:numId w:val="28"/>
+        </w:numPr>
+      </w:pPr>
+      <w:r>
+        <w:t>Mozilla Firefox</w:t>
+      </w:r>
+    </w:p>
+    <w:p>
+      <w:pPr>
+        <w:pStyle w:val="Sectionheader"/>
+        <w:numPr>
+          <w:ilvl w:val="1"/>
+          <w:numId w:val="28"/>
+        </w:numPr>
+      </w:pPr>
+      <w:r>
+        <w:t>Google Chrome</w:t>
+      </w:r>
+    </w:p>
+    <w:p>
+      <w:pPr>
+        <w:pStyle w:val="Sectionheader"/>
+        <w:numPr>
+          <w:ilvl w:val="1"/>
+          <w:numId w:val="28"/>
+        </w:numPr>
+      </w:pPr>
+      <w:r>
+        <w:t>React Developer Tools</w:t>
+      </w:r>
+    </w:p>
+    <w:p>
+      <w:pPr>
+        <w:pStyle w:val="Sectionheader"/>
+        <w:numPr>
+          <w:ilvl w:val="1"/>
+          <w:numId w:val="28"/>
+        </w:numPr>
+      </w:pPr>
+      <w:r>
+        <w:t>Microsoft Hyper-V</w:t>
+      </w:r>
+    </w:p>
+    <w:p>
+      <w:pPr>
+        <w:pStyle w:val="Sectionheader"/>
+        <w:numPr>
+          <w:ilvl w:val="1"/>
+          <w:numId w:val="28"/>
+        </w:numPr>
+      </w:pPr>
+      <w:r>
+        <w:t>Microsoft Word</w:t>
+      </w:r>
+    </w:p>
+    <w:p>
+      <w:pPr>
+        <w:pStyle w:val="Sectionheader"/>
+        <w:numPr>
+          <w:ilvl w:val="1"/>
+          <w:numId w:val="28"/>
+        </w:numPr>
+      </w:pPr>
+      <w:r>
+        <w:t>Microsoft PowerPoint</w:t>
+      </w:r>
     </w:p>
     <w:p>
       <w:pPr>
@@ -2083,10 +2211,7 @@
           <w:szCs w:val="32"/>
         </w:rPr>
       </w:pPr>
-    </w:p>
-    <w:p>
-      <w:pPr>
-        <w:contextualSpacing/>
+      <w:r>
         <w:rPr>
           <w:rFonts w:ascii="Cambria" w:hAnsi="Cambria"/>
           <w:b/>
@@ -2094,123 +2219,6 @@
           <w:sz w:val="32"/>
           <w:szCs w:val="32"/>
         </w:rPr>
-      </w:pPr>
-    </w:p>
-    <w:p>
-      <w:pPr>
-        <w:contextualSpacing/>
-        <w:rPr>
-          <w:rFonts w:ascii="Cambria" w:hAnsi="Cambria"/>
-          <w:b/>
-          <w:bCs/>
-          <w:sz w:val="32"/>
-          <w:szCs w:val="32"/>
-        </w:rPr>
-      </w:pPr>
-    </w:p>
-    <w:p>
-      <w:pPr>
-        <w:contextualSpacing/>
-        <w:rPr>
-          <w:rFonts w:ascii="Cambria" w:hAnsi="Cambria"/>
-          <w:b/>
-          <w:bCs/>
-          <w:sz w:val="32"/>
-          <w:szCs w:val="32"/>
-        </w:rPr>
-      </w:pPr>
-    </w:p>
-    <w:p>
-      <w:pPr>
-        <w:contextualSpacing/>
-        <w:rPr>
-          <w:rFonts w:ascii="Cambria" w:hAnsi="Cambria"/>
-          <w:b/>
-          <w:bCs/>
-          <w:sz w:val="32"/>
-          <w:szCs w:val="32"/>
-        </w:rPr>
-      </w:pPr>
-    </w:p>
-    <w:p>
-      <w:pPr>
-        <w:contextualSpacing/>
-        <w:rPr>
-          <w:rFonts w:ascii="Cambria" w:hAnsi="Cambria"/>
-          <w:b/>
-          <w:bCs/>
-          <w:sz w:val="32"/>
-          <w:szCs w:val="32"/>
-        </w:rPr>
-      </w:pPr>
-    </w:p>
-    <w:p>
-      <w:pPr>
-        <w:contextualSpacing/>
-        <w:rPr>
-          <w:rFonts w:ascii="Cambria" w:hAnsi="Cambria"/>
-          <w:b/>
-          <w:bCs/>
-          <w:sz w:val="32"/>
-          <w:szCs w:val="32"/>
-        </w:rPr>
-      </w:pPr>
-    </w:p>
-    <w:p>
-      <w:pPr>
-        <w:contextualSpacing/>
-        <w:rPr>
-          <w:rFonts w:ascii="Cambria" w:hAnsi="Cambria"/>
-          <w:b/>
-          <w:bCs/>
-          <w:sz w:val="32"/>
-          <w:szCs w:val="32"/>
-        </w:rPr>
-      </w:pPr>
-    </w:p>
-    <w:p>
-      <w:pPr>
-        <w:contextualSpacing/>
-        <w:rPr>
-          <w:rFonts w:ascii="Cambria" w:hAnsi="Cambria"/>
-          <w:b/>
-          <w:bCs/>
-          <w:sz w:val="32"/>
-          <w:szCs w:val="32"/>
-        </w:rPr>
-      </w:pPr>
-    </w:p>
-    <w:p>
-      <w:pPr>
-        <w:contextualSpacing/>
-        <w:rPr>
-          <w:rFonts w:ascii="Cambria" w:hAnsi="Cambria"/>
-          <w:b/>
-          <w:bCs/>
-          <w:sz w:val="32"/>
-          <w:szCs w:val="32"/>
-        </w:rPr>
-      </w:pPr>
-    </w:p>
-    <w:p>
-      <w:pPr>
-        <w:contextualSpacing/>
-        <w:rPr>
-          <w:rFonts w:ascii="Cambria" w:hAnsi="Cambria"/>
-          <w:b/>
-          <w:bCs/>
-          <w:sz w:val="32"/>
-          <w:szCs w:val="32"/>
-        </w:rPr>
-      </w:pPr>
-      <w:r>
-        <w:rPr>
-          <w:rFonts w:ascii="Cambria" w:hAnsi="Cambria"/>
-          <w:b/>
-          <w:bCs/>
-          <w:sz w:val="32"/>
-          <w:szCs w:val="32"/>
-        </w:rPr>
         <w:lastRenderedPageBreak/>
         <w:t>3. Project Requirement Specifications</w:t>
       </w:r>
@@ -2273,70 +2281,34 @@
           <w:sz w:val="24"/>
           <w:szCs w:val="24"/>
         </w:rPr>
-        <w:t>You have already developed a "Know-Your-</w:t>
+        <w:t>You have already developed a "Know-Your-Neighborhood" application. The goal of this application is to provide login/sign up using existing API. For this to happen, the application should have login button with available APIs.</w:t>
       </w:r>
-      <w:proofErr w:type="spellStart"/>
       <w:r>
         <w:rPr>
           <w:rFonts w:ascii="Cambria" w:hAnsi="Cambria"/>
           <w:sz w:val="24"/>
           <w:szCs w:val="24"/>
         </w:rPr>
-        <w:t>Neighborhood</w:t>
+        <w:tab/>
       </w:r>
-      <w:proofErr w:type="spellEnd"/>
-      <w:r>
+    </w:p>
+    <w:p>
+      <w:pPr>
+        <w:ind w:firstLine="360"/>
+        <w:jc w:val="both"/>
         <w:rPr>
           <w:rFonts w:ascii="Cambria" w:hAnsi="Cambria"/>
           <w:sz w:val="24"/>
           <w:szCs w:val="24"/>
         </w:rPr>
-        <w:t>" application. The goal of this application is to provide login/sign up using existing API. For this to happen, the application should have login button with available APIs.</w:t>
-      </w:r>
+      </w:pPr>
       <w:r>
         <w:rPr>
           <w:rFonts w:ascii="Cambria" w:hAnsi="Cambria"/>
           <w:sz w:val="24"/>
           <w:szCs w:val="24"/>
         </w:rPr>
-        <w:tab/>
-      </w:r>
-    </w:p>
-    <w:p>
-      <w:pPr>
-        <w:ind w:firstLine="360"/>
-        <w:jc w:val="both"/>
-        <w:rPr>
-          <w:rFonts w:ascii="Cambria" w:hAnsi="Cambria"/>
-          <w:sz w:val="24"/>
-          <w:szCs w:val="24"/>
-        </w:rPr>
-      </w:pPr>
-      <w:r>
-        <w:rPr>
-          <w:rFonts w:ascii="Cambria" w:hAnsi="Cambria"/>
-          <w:sz w:val="24"/>
-          <w:szCs w:val="24"/>
-        </w:rPr>
-        <w:t>The Know-Your-</w:t>
-      </w:r>
-      <w:proofErr w:type="spellStart"/>
-      <w:r>
-        <w:rPr>
-          <w:rFonts w:ascii="Cambria" w:hAnsi="Cambria"/>
-          <w:sz w:val="24"/>
-          <w:szCs w:val="24"/>
-        </w:rPr>
-        <w:t>Neighborhood</w:t>
-      </w:r>
-      <w:proofErr w:type="spellEnd"/>
-      <w:r>
-        <w:rPr>
-          <w:rFonts w:ascii="Cambria" w:hAnsi="Cambria"/>
-          <w:sz w:val="24"/>
-          <w:szCs w:val="24"/>
-        </w:rPr>
-        <w:t xml:space="preserve"> website consists of the following Key pages</w:t>
+        <w:t>The Know-Your-Neighborhood website consists of the following Key pages</w:t>
       </w:r>
       <w:r>
         <w:rPr>
@@ -3011,13 +2983,8 @@
         <w:jc w:val="left"/>
       </w:pPr>
       <w:r>
-        <w:t xml:space="preserve">Examine different </w:t>
+        <w:t>Examine different APIs</w:t>
       </w:r>
-      <w:proofErr w:type="gramStart"/>
-      <w:r>
-        <w:t>APIs</w:t>
-      </w:r>
-      <w:proofErr w:type="gramEnd"/>
     </w:p>
     <w:p>
       <w:pPr>
@@ -3113,13 +3080,8 @@
         <w:jc w:val="left"/>
       </w:pPr>
       <w:r>
-        <w:t xml:space="preserve">Examine the uses of APIs for a particular </w:t>
+        <w:t>Examine the uses of APIs for a particular type</w:t>
       </w:r>
-      <w:proofErr w:type="gramStart"/>
-      <w:r>
-        <w:t>type</w:t>
-      </w:r>
-      <w:proofErr w:type="gramEnd"/>
     </w:p>
     <w:p>
       <w:pPr>
@@ -3187,13 +3149,8 @@
         <w:jc w:val="left"/>
       </w:pPr>
       <w:r>
-        <w:t xml:space="preserve">Identify potential security issues with </w:t>
+        <w:t>Identify potential security issues with API</w:t>
       </w:r>
-      <w:proofErr w:type="gramStart"/>
-      <w:r>
-        <w:t>API</w:t>
-      </w:r>
-      <w:proofErr w:type="gramEnd"/>
     </w:p>
     <w:p>
       <w:pPr>
@@ -3531,13 +3488,8 @@
         <w:contextualSpacing/>
       </w:pPr>
       <w:r>
-        <w:t xml:space="preserve">Suitable API for given </w:t>
+        <w:t>Suitable API for given scenario</w:t>
       </w:r>
-      <w:proofErr w:type="gramStart"/>
-      <w:r>
-        <w:t>scenario</w:t>
-      </w:r>
-      <w:proofErr w:type="gramEnd"/>
     </w:p>
     <w:p>
       <w:pPr>
@@ -8640,15 +8592,6 @@
   </w:num>
   <w:num w:numId="41" w16cid:durableId="1645502392">
     <w:abstractNumId w:val="19"/>
-    <w:lvlOverride w:ilvl="0"/>
-    <w:lvlOverride w:ilvl="1"/>
-    <w:lvlOverride w:ilvl="2"/>
-    <w:lvlOverride w:ilvl="3"/>
-    <w:lvlOverride w:ilvl="4"/>
-    <w:lvlOverride w:ilvl="5"/>
-    <w:lvlOverride w:ilvl="6"/>
-    <w:lvlOverride w:ilvl="7"/>
-    <w:lvlOverride w:ilvl="8"/>
   </w:num>
   <w:num w:numId="42" w16cid:durableId="754399915">
     <w:abstractNumId w:val="38"/>
@@ -8712,15 +8655,6 @@
   </w:num>
   <w:num w:numId="44" w16cid:durableId="1861888724">
     <w:abstractNumId w:val="18"/>
-    <w:lvlOverride w:ilvl="0"/>
-    <w:lvlOverride w:ilvl="1"/>
-    <w:lvlOverride w:ilvl="2"/>
-    <w:lvlOverride w:ilvl="3"/>
-    <w:lvlOverride w:ilvl="4"/>
-    <w:lvlOverride w:ilvl="5"/>
-    <w:lvlOverride w:ilvl="6"/>
-    <w:lvlOverride w:ilvl="7"/>
-    <w:lvlOverride w:ilvl="8"/>
   </w:num>
   <w:numIdMacAtCleanup w:val="21"/>
 </w:numbering>
@@ -11303,6 +11237,37 @@
 </file>
 
 <file path=customXml/item1.xml><?xml version="1.0" encoding="utf-8"?>
+<b:Sources xmlns:b="http://schemas.openxmlformats.org/officeDocument/2006/bibliography" xmlns="http://schemas.openxmlformats.org/officeDocument/2006/bibliography" SelectedStyle="\APASixthEditionOfficeOnline.xsl" StyleName="APA" Version="6"/>
+</file>
+
+<file path=customXml/item2.xml><?xml version="1.0" encoding="utf-8"?>
+<?mso-contentType ?>
+<FormTemplates xmlns="http://schemas.microsoft.com/sharepoint/v3/contenttype/forms">
+  <Display>DocumentLibraryForm</Display>
+  <Edit>DocumentLibraryForm</Edit>
+  <New>DocumentLibraryForm</New>
+</FormTemplates>
+</file>
+
+<file path=customXml/item3.xml><?xml version="1.0" encoding="utf-8"?>
+<p:properties xmlns:p="http://schemas.microsoft.com/office/2006/metadata/properties" xmlns:xsi="http://www.w3.org/2001/XMLSchema-instance" xmlns:pc="http://schemas.microsoft.com/office/infopath/2007/PartnerControls">
+  <documentManagement>
+    <TaxCatchAll xmlns="c0babb3f-4b83-4bd4-b00e-4acf958a406a" xsi:nil="true"/>
+    <lcf76f155ced4ddcb4097134ff3c332f xmlns="d118d1a0-f5a0-4e12-83ce-6c8453885330">
+      <Terms xmlns="http://schemas.microsoft.com/office/infopath/2007/PartnerControls"/>
+    </lcf76f155ced4ddcb4097134ff3c332f>
+    <SharedWithUsers xmlns="c0babb3f-4b83-4bd4-b00e-4acf958a406a">
+      <UserInfo>
+        <DisplayName>BDSE06-0622 (Communication Channel) Members</DisplayName>
+        <AccountId>305</AccountId>
+        <AccountType/>
+      </UserInfo>
+    </SharedWithUsers>
+  </documentManagement>
+</p:properties>
+</file>
+
+<file path=customXml/item4.xml><?xml version="1.0" encoding="utf-8"?>
 <ct:contentTypeSchema xmlns:ct="http://schemas.microsoft.com/office/2006/metadata/contentType" xmlns:ma="http://schemas.microsoft.com/office/2006/metadata/properties/metaAttributes" ct:_="" ma:_="" ma:contentTypeName="Document" ma:contentTypeID="0x010100B975E9F97BC1B5458BF54EED01CD8DCC" ma:contentTypeVersion="13" ma:contentTypeDescription="Create a new document." ma:contentTypeScope="" ma:versionID="bde7b20f9a0781bc161b174d17587a3b">
   <xsd:schema xmlns:xsd="http://www.w3.org/2001/XMLSchema" xmlns:xs="http://www.w3.org/2001/XMLSchema" xmlns:p="http://schemas.microsoft.com/office/2006/metadata/properties" xmlns:ns2="d118d1a0-f5a0-4e12-83ce-6c8453885330" xmlns:ns3="c0babb3f-4b83-4bd4-b00e-4acf958a406a" targetNamespace="http://schemas.microsoft.com/office/2006/metadata/properties" ma:root="true" ma:fieldsID="e4d5efd487035f9b59f41f3f5a2a10ba" ns2:_="" ns3:_="">
     <xsd:import namespace="d118d1a0-f5a0-4e12-83ce-6c8453885330"/>
@@ -11525,38 +11490,34 @@
 </ct:contentTypeSchema>
 </file>
 
-<file path=customXml/item2.xml><?xml version="1.0" encoding="utf-8"?>
-<p:properties xmlns:p="http://schemas.microsoft.com/office/2006/metadata/properties" xmlns:xsi="http://www.w3.org/2001/XMLSchema-instance" xmlns:pc="http://schemas.microsoft.com/office/infopath/2007/PartnerControls">
-  <documentManagement>
-    <TaxCatchAll xmlns="c0babb3f-4b83-4bd4-b00e-4acf958a406a" xsi:nil="true"/>
-    <lcf76f155ced4ddcb4097134ff3c332f xmlns="d118d1a0-f5a0-4e12-83ce-6c8453885330">
-      <Terms xmlns="http://schemas.microsoft.com/office/infopath/2007/PartnerControls"/>
-    </lcf76f155ced4ddcb4097134ff3c332f>
-    <SharedWithUsers xmlns="c0babb3f-4b83-4bd4-b00e-4acf958a406a">
-      <UserInfo>
-        <DisplayName>BDSE06-0622 (Communication Channel) Members</DisplayName>
-        <AccountId>305</AccountId>
-        <AccountType/>
-      </UserInfo>
-    </SharedWithUsers>
-  </documentManagement>
-</p:properties>
+<file path=customXml/itemProps1.xml><?xml version="1.0" encoding="utf-8"?>
+<ds:datastoreItem xmlns:ds="http://schemas.openxmlformats.org/officeDocument/2006/customXml" ds:itemID="{8EF82E7C-71C2-4B80-B4B2-A7E6236A49C0}">
+  <ds:schemaRefs>
+    <ds:schemaRef ds:uri="http://schemas.openxmlformats.org/officeDocument/2006/bibliography"/>
+  </ds:schemaRefs>
+</ds:datastoreItem>
 </file>
 
-<file path=customXml/item3.xml><?xml version="1.0" encoding="utf-8"?>
-<?mso-contentType ?>
-<FormTemplates xmlns="http://schemas.microsoft.com/sharepoint/v3/contenttype/forms">
-  <Display>DocumentLibraryForm</Display>
-  <Edit>DocumentLibraryForm</Edit>
-  <New>DocumentLibraryForm</New>
-</FormTemplates>
+<file path=customXml/itemProps2.xml><?xml version="1.0" encoding="utf-8"?>
+<ds:datastoreItem xmlns:ds="http://schemas.openxmlformats.org/officeDocument/2006/customXml" ds:itemID="{8F3AE8D5-2302-4502-9A75-A629301E6CE4}">
+  <ds:schemaRefs>
+    <ds:schemaRef ds:uri="http://schemas.microsoft.com/sharepoint/v3/contenttype/forms"/>
+  </ds:schemaRefs>
+</ds:datastoreItem>
 </file>
 
-<file path=customXml/item4.xml><?xml version="1.0" encoding="utf-8"?>
-<b:Sources xmlns:b="http://schemas.openxmlformats.org/officeDocument/2006/bibliography" xmlns="http://schemas.openxmlformats.org/officeDocument/2006/bibliography" SelectedStyle="\APASixthEditionOfficeOnline.xsl" StyleName="APA" Version="6"/>
+<file path=customXml/itemProps3.xml><?xml version="1.0" encoding="utf-8"?>
+<ds:datastoreItem xmlns:ds="http://schemas.openxmlformats.org/officeDocument/2006/customXml" ds:itemID="{4B3C301E-D00B-4A0E-9431-1C7BF1837B25}">
+  <ds:schemaRefs>
+    <ds:schemaRef ds:uri="http://schemas.microsoft.com/office/2006/metadata/properties"/>
+    <ds:schemaRef ds:uri="http://schemas.microsoft.com/office/infopath/2007/PartnerControls"/>
+    <ds:schemaRef ds:uri="c0babb3f-4b83-4bd4-b00e-4acf958a406a"/>
+    <ds:schemaRef ds:uri="d118d1a0-f5a0-4e12-83ce-6c8453885330"/>
+  </ds:schemaRefs>
+</ds:datastoreItem>
 </file>
 
-<file path=customXml/itemProps1.xml><?xml version="1.0" encoding="utf-8"?>
+<file path=customXml/itemProps4.xml><?xml version="1.0" encoding="utf-8"?>
 <ds:datastoreItem xmlns:ds="http://schemas.openxmlformats.org/officeDocument/2006/customXml" ds:itemID="{F6EF6B19-7F9B-4A70-AE5B-7A7E53AB77E2}">
   <ds:schemaRefs>
     <ds:schemaRef ds:uri="http://schemas.microsoft.com/office/2006/metadata/contentType"/>
@@ -11573,31 +11534,4 @@
     <ds:schemaRef ds:uri="http://schemas.microsoft.com/internal/obd"/>
   </ds:schemaRefs>
 </ds:datastoreItem>
-</file>
-
-<file path=customXml/itemProps2.xml><?xml version="1.0" encoding="utf-8"?>
-<ds:datastoreItem xmlns:ds="http://schemas.openxmlformats.org/officeDocument/2006/customXml" ds:itemID="{4B3C301E-D00B-4A0E-9431-1C7BF1837B25}">
-  <ds:schemaRefs>
-    <ds:schemaRef ds:uri="http://schemas.microsoft.com/office/2006/metadata/properties"/>
-    <ds:schemaRef ds:uri="http://schemas.microsoft.com/office/infopath/2007/PartnerControls"/>
-    <ds:schemaRef ds:uri="c0babb3f-4b83-4bd4-b00e-4acf958a406a"/>
-    <ds:schemaRef ds:uri="d118d1a0-f5a0-4e12-83ce-6c8453885330"/>
-  </ds:schemaRefs>
-</ds:datastoreItem>
-</file>
-
-<file path=customXml/itemProps3.xml><?xml version="1.0" encoding="utf-8"?>
-<ds:datastoreItem xmlns:ds="http://schemas.openxmlformats.org/officeDocument/2006/customXml" ds:itemID="{8F3AE8D5-2302-4502-9A75-A629301E6CE4}">
-  <ds:schemaRefs>
-    <ds:schemaRef ds:uri="http://schemas.microsoft.com/sharepoint/v3/contenttype/forms"/>
-  </ds:schemaRefs>
-</ds:datastoreItem>
-</file>
-
-<file path=customXml/itemProps4.xml><?xml version="1.0" encoding="utf-8"?>
-<ds:datastoreItem xmlns:ds="http://schemas.openxmlformats.org/officeDocument/2006/customXml" ds:itemID="{8EF82E7C-71C2-4B80-B4B2-A7E6236A49C0}">
-  <ds:schemaRefs>
-    <ds:schemaRef ds:uri="http://schemas.openxmlformats.org/officeDocument/2006/bibliography"/>
-  </ds:schemaRefs>
-</ds:datastoreItem>
 </file>
</xml_diff>

<commit_message>
Added the working login and registration internal
</commit_message>
<xml_diff>
--- a/API/BDSE07-API-0922_FrancisAbarca_SA/BDSE07-API-0922_FrancisAbarca_ProjectReport.docx
+++ b/API/BDSE07-API-0922_FrancisAbarca_SA/BDSE07-API-0922_FrancisAbarca_ProjectReport.docx
@@ -3941,6 +3941,113 @@
       <w:r>
         <w:t>Examine different APIs</w:t>
       </w:r>
+      <w:r>
+        <w:br/>
+        <w:t>Different types of APIs include:</w:t>
+      </w:r>
+    </w:p>
+    <w:p>
+      <w:pPr>
+        <w:pStyle w:val="ListParagraph"/>
+        <w:widowControl/>
+        <w:numPr>
+          <w:ilvl w:val="1"/>
+          <w:numId w:val="42"/>
+        </w:numPr>
+        <w:tabs>
+          <w:tab w:val="clear" w:pos="1239"/>
+          <w:tab w:val="clear" w:pos="1240"/>
+          <w:tab w:val="clear" w:pos="6600"/>
+        </w:tabs>
+        <w:autoSpaceDE/>
+        <w:autoSpaceDN/>
+        <w:adjustRightInd/>
+        <w:spacing w:after="160" w:line="276" w:lineRule="auto"/>
+        <w:ind w:right="0"/>
+        <w:contextualSpacing/>
+        <w:jc w:val="left"/>
+      </w:pPr>
+      <w:r>
+        <w:t xml:space="preserve">Web APIs </w:t>
+      </w:r>
+      <w:r>
+        <w:t>also known as HTTP APIs or REST APIs, which allow communication between different web services.</w:t>
+      </w:r>
+    </w:p>
+    <w:p>
+      <w:pPr>
+        <w:pStyle w:val="ListParagraph"/>
+        <w:widowControl/>
+        <w:numPr>
+          <w:ilvl w:val="1"/>
+          <w:numId w:val="42"/>
+        </w:numPr>
+        <w:tabs>
+          <w:tab w:val="clear" w:pos="1239"/>
+          <w:tab w:val="clear" w:pos="1240"/>
+          <w:tab w:val="clear" w:pos="6600"/>
+        </w:tabs>
+        <w:autoSpaceDE/>
+        <w:autoSpaceDN/>
+        <w:adjustRightInd/>
+        <w:spacing w:after="160" w:line="276" w:lineRule="auto"/>
+        <w:ind w:right="0"/>
+        <w:contextualSpacing/>
+        <w:jc w:val="left"/>
+      </w:pPr>
+      <w:r>
+        <w:t>Operating System APIs, which provide functions for applications to interact with the underlying OS.</w:t>
+      </w:r>
+    </w:p>
+    <w:p>
+      <w:pPr>
+        <w:pStyle w:val="ListParagraph"/>
+        <w:widowControl/>
+        <w:numPr>
+          <w:ilvl w:val="1"/>
+          <w:numId w:val="42"/>
+        </w:numPr>
+        <w:tabs>
+          <w:tab w:val="clear" w:pos="1239"/>
+          <w:tab w:val="clear" w:pos="1240"/>
+          <w:tab w:val="clear" w:pos="6600"/>
+        </w:tabs>
+        <w:autoSpaceDE/>
+        <w:autoSpaceDN/>
+        <w:adjustRightInd/>
+        <w:spacing w:after="160" w:line="276" w:lineRule="auto"/>
+        <w:ind w:right="0"/>
+        <w:contextualSpacing/>
+        <w:jc w:val="left"/>
+      </w:pPr>
+      <w:r>
+        <w:t>Database APIs, which allow communication with a database system.</w:t>
+      </w:r>
+    </w:p>
+    <w:p>
+      <w:pPr>
+        <w:pStyle w:val="ListParagraph"/>
+        <w:widowControl/>
+        <w:numPr>
+          <w:ilvl w:val="1"/>
+          <w:numId w:val="42"/>
+        </w:numPr>
+        <w:tabs>
+          <w:tab w:val="clear" w:pos="1239"/>
+          <w:tab w:val="clear" w:pos="1240"/>
+          <w:tab w:val="clear" w:pos="6600"/>
+        </w:tabs>
+        <w:autoSpaceDE/>
+        <w:autoSpaceDN/>
+        <w:adjustRightInd/>
+        <w:spacing w:after="160" w:line="276" w:lineRule="auto"/>
+        <w:ind w:right="0"/>
+        <w:contextualSpacing/>
+        <w:jc w:val="left"/>
+      </w:pPr>
+      <w:r>
+        <w:t>Remote APIs, which define standards for communication between software on different machines.</w:t>
+      </w:r>
     </w:p>
     <w:p>
       <w:pPr>
@@ -3965,6 +4072,31 @@
       </w:pPr>
       <w:r>
         <w:t>Examine the uses of APIs for a particular type</w:t>
+      </w:r>
+    </w:p>
+    <w:p>
+      <w:pPr>
+        <w:pStyle w:val="ListParagraph"/>
+        <w:widowControl/>
+        <w:numPr>
+          <w:ilvl w:val="1"/>
+          <w:numId w:val="42"/>
+        </w:numPr>
+        <w:tabs>
+          <w:tab w:val="clear" w:pos="1239"/>
+          <w:tab w:val="clear" w:pos="1240"/>
+          <w:tab w:val="clear" w:pos="6600"/>
+        </w:tabs>
+        <w:autoSpaceDE/>
+        <w:autoSpaceDN/>
+        <w:adjustRightInd/>
+        <w:spacing w:after="160" w:line="276" w:lineRule="auto"/>
+        <w:ind w:right="0"/>
+        <w:contextualSpacing/>
+        <w:jc w:val="left"/>
+      </w:pPr>
+      <w:r>
+        <w:t>Taking Web APIs as an example, they're used to enable interaction between different web services. For instance, a travel booking website might use a Web API to retrieve flight information from various airlines' systems. Similarly, a mobile app could use a social media Web API to allow users to share their achievements directly to their social media profiles.</w:t>
       </w:r>
     </w:p>
     <w:p>

</xml_diff>